<commit_message>
Cleanup + new version of lab 4
</commit_message>
<xml_diff>
--- a/docs/Labs/Lab04/Lab4Instructions_multi-screen_CIS399.docx
+++ b/docs/Labs/Lab04/Lab4Instructions_multi-screen_CIS399.docx
@@ -47,13 +47,17 @@
         <w:rPr>
           <w:rFonts w:asciiTheme="minorHAnsi" w:hAnsiTheme="minorHAnsi" w:cs="Arial"/>
         </w:rPr>
-      </w:pPr>
-      <w:r>
-        <w:rPr>
-          <w:rFonts w:asciiTheme="minorHAnsi" w:hAnsiTheme="minorHAnsi" w:cs="Arial"/>
-        </w:rPr>
-        <w:t>Using multiple activities</w:t>
-      </w:r>
+        <w:sectPr>
+          <w:footerReference w:type="default" r:id="rId7"/>
+          <w:headerReference w:type="first" r:id="rId8"/>
+          <w:footerReference w:type="first" r:id="rId9"/>
+          <w:pgSz w:w="12240" w:h="15840"/>
+          <w:pgMar w:top="1440" w:right="1440" w:bottom="1440" w:left="1440" w:header="720" w:footer="720" w:gutter="0"/>
+          <w:cols w:space="720"/>
+          <w:titlePg/>
+          <w:docGrid w:linePitch="360"/>
+        </w:sectPr>
+      </w:pPr>
     </w:p>
     <w:p>
       <w:pPr>
@@ -72,63 +76,25 @@
         <w:rPr>
           <w:rFonts w:asciiTheme="minorHAnsi" w:hAnsiTheme="minorHAnsi" w:cs="Arial"/>
         </w:rPr>
-        <w:t xml:space="preserve">Giving </w:t>
-      </w:r>
-      <w:r>
-        <w:rPr>
-          <w:rFonts w:asciiTheme="minorHAnsi" w:hAnsiTheme="minorHAnsi" w:cs="Arial"/>
-        </w:rPr>
-        <w:t>one activity access to an object in another</w:t>
-      </w:r>
-      <w:r>
-        <w:rPr>
-          <w:rFonts w:asciiTheme="minorHAnsi" w:hAnsiTheme="minorHAnsi" w:cs="Arial"/>
-        </w:rPr>
-        <w:t xml:space="preserve"> (an instance of your game class).</w:t>
-      </w:r>
-    </w:p>
-    <w:p>
-      <w:pPr>
-        <w:shd w:val="clear" w:color="auto" w:fill="FFFFFF"/>
-        <w:spacing w:after="0" w:line="218" w:lineRule="atLeast"/>
-        <w:rPr>
-          <w:rFonts w:asciiTheme="minorHAnsi" w:eastAsia="Times New Roman" w:hAnsiTheme="minorHAnsi" w:cs="Arial"/>
-          <w:color w:val="000000"/>
-        </w:rPr>
-      </w:pPr>
-      <w:bookmarkStart w:id="0" w:name="_GoBack"/>
-      <w:r>
-        <w:rPr>
-          <w:rFonts w:asciiTheme="majorHAnsi" w:eastAsia="Times New Roman" w:hAnsiTheme="majorHAnsi" w:cs="Arial"/>
-          <w:b/>
-          <w:color w:val="000000"/>
-          <w:sz w:val="32"/>
-          <w:szCs w:val="32"/>
-        </w:rPr>
-        <w:t>Part 1</w:t>
-      </w:r>
-      <w:r>
-        <w:rPr>
-          <w:rFonts w:ascii="Arial" w:eastAsia="Times New Roman" w:hAnsi="Arial" w:cs="Arial"/>
-          <w:color w:val="000000"/>
-          <w:sz w:val="24"/>
-          <w:szCs w:val="24"/>
-        </w:rPr>
-        <w:br/>
-      </w:r>
-      <w:r>
-        <w:rPr>
-          <w:rFonts w:asciiTheme="minorHAnsi" w:eastAsia="Times New Roman" w:hAnsiTheme="minorHAnsi" w:cs="Arial"/>
-          <w:color w:val="000000"/>
-        </w:rPr>
-        <w:t xml:space="preserve">Do the </w:t>
-      </w:r>
-      <w:r>
-        <w:rPr>
-          <w:rFonts w:asciiTheme="minorHAnsi" w:eastAsia="Times New Roman" w:hAnsiTheme="minorHAnsi" w:cs="Arial"/>
-          <w:color w:val="000000"/>
-        </w:rPr>
-        <w:t>textbook exercises shown below:</w:t>
+        <w:t>Us</w:t>
+      </w:r>
+      <w:r>
+        <w:rPr>
+          <w:rFonts w:asciiTheme="minorHAnsi" w:hAnsiTheme="minorHAnsi" w:cs="Arial"/>
+        </w:rPr>
+        <w:t>e</w:t>
+      </w:r>
+      <w:r>
+        <w:rPr>
+          <w:rFonts w:asciiTheme="minorHAnsi" w:hAnsiTheme="minorHAnsi" w:cs="Arial"/>
+        </w:rPr>
+        <w:t xml:space="preserve"> multiple activities</w:t>
+      </w:r>
+      <w:r>
+        <w:rPr>
+          <w:rFonts w:asciiTheme="minorHAnsi" w:hAnsiTheme="minorHAnsi" w:cs="Arial"/>
+        </w:rPr>
+        <w:t>.</w:t>
       </w:r>
     </w:p>
     <w:p>
@@ -136,21 +102,19 @@
         <w:pStyle w:val="ListParagraph"/>
         <w:numPr>
           <w:ilvl w:val="0"/>
-          <w:numId w:val="7"/>
+          <w:numId w:val="9"/>
         </w:numPr>
         <w:shd w:val="clear" w:color="auto" w:fill="FFFFFF"/>
-        <w:spacing w:after="240" w:line="218" w:lineRule="atLeast"/>
-        <w:rPr>
-          <w:rFonts w:asciiTheme="minorHAnsi" w:eastAsia="Times New Roman" w:hAnsiTheme="minorHAnsi" w:cs="Arial"/>
-          <w:color w:val="000000"/>
-        </w:rPr>
-      </w:pPr>
-      <w:r>
-        <w:rPr>
-          <w:rFonts w:asciiTheme="minorHAnsi" w:eastAsia="Times New Roman" w:hAnsiTheme="minorHAnsi" w:cs="Arial"/>
-          <w:color w:val="000000"/>
-        </w:rPr>
-        <w:t>9-1, Test the Tip Calculator with fragments</w:t>
+        <w:spacing w:after="240" w:line="240" w:lineRule="auto"/>
+        <w:rPr>
+          <w:rFonts w:asciiTheme="minorHAnsi" w:hAnsiTheme="minorHAnsi" w:cs="Arial"/>
+        </w:rPr>
+      </w:pPr>
+      <w:r>
+        <w:rPr>
+          <w:rFonts w:asciiTheme="minorHAnsi" w:hAnsiTheme="minorHAnsi" w:cs="Arial"/>
+        </w:rPr>
+        <w:t>Pass data from one activity to another.</w:t>
       </w:r>
     </w:p>
     <w:p>
@@ -158,28 +122,19 @@
         <w:pStyle w:val="ListParagraph"/>
         <w:numPr>
           <w:ilvl w:val="0"/>
-          <w:numId w:val="7"/>
+          <w:numId w:val="9"/>
         </w:numPr>
         <w:shd w:val="clear" w:color="auto" w:fill="FFFFFF"/>
-        <w:spacing w:after="240" w:line="218" w:lineRule="atLeast"/>
-        <w:rPr>
-          <w:rFonts w:asciiTheme="minorHAnsi" w:eastAsia="Times New Roman" w:hAnsiTheme="minorHAnsi" w:cs="Arial"/>
-          <w:color w:val="000000"/>
-        </w:rPr>
-      </w:pPr>
-      <w:r>
-        <w:rPr>
-          <w:rFonts w:asciiTheme="minorHAnsi" w:eastAsia="Times New Roman" w:hAnsiTheme="minorHAnsi" w:cs="Arial"/>
-          <w:color w:val="000000"/>
-        </w:rPr>
-        <w:t xml:space="preserve">9-2, </w:t>
-      </w:r>
-      <w:r>
-        <w:rPr>
-          <w:rFonts w:asciiTheme="minorHAnsi" w:eastAsia="Times New Roman" w:hAnsiTheme="minorHAnsi" w:cs="Arial"/>
-          <w:color w:val="000000"/>
-        </w:rPr>
-        <w:t>Create a new fragment</w:t>
+        <w:spacing w:after="240" w:line="240" w:lineRule="auto"/>
+        <w:rPr>
+          <w:rFonts w:asciiTheme="minorHAnsi" w:hAnsiTheme="minorHAnsi" w:cs="Arial"/>
+        </w:rPr>
+      </w:pPr>
+      <w:r>
+        <w:rPr>
+          <w:rFonts w:asciiTheme="minorHAnsi" w:hAnsiTheme="minorHAnsi" w:cs="Arial"/>
+        </w:rPr>
+        <w:t>Load different layouts for portrait and landscape orientation.</w:t>
       </w:r>
     </w:p>
     <w:p>
@@ -187,65 +142,46 @@
         <w:pStyle w:val="ListParagraph"/>
         <w:numPr>
           <w:ilvl w:val="0"/>
-          <w:numId w:val="7"/>
+          <w:numId w:val="9"/>
         </w:numPr>
         <w:shd w:val="clear" w:color="auto" w:fill="FFFFFF"/>
-        <w:spacing w:after="240" w:line="218" w:lineRule="atLeast"/>
-        <w:rPr>
-          <w:rFonts w:asciiTheme="minorHAnsi" w:eastAsia="Times New Roman" w:hAnsiTheme="minorHAnsi" w:cs="Arial"/>
-          <w:color w:val="000000"/>
-        </w:rPr>
-      </w:pPr>
-      <w:r>
-        <w:rPr>
-          <w:rFonts w:asciiTheme="minorHAnsi" w:eastAsia="Times New Roman" w:hAnsiTheme="minorHAnsi" w:cs="Arial"/>
-          <w:color w:val="000000"/>
-        </w:rPr>
-        <w:t>9-3, Use the fragment manager</w:t>
+        <w:spacing w:after="240" w:line="240" w:lineRule="auto"/>
+        <w:rPr>
+          <w:rFonts w:asciiTheme="minorHAnsi" w:hAnsiTheme="minorHAnsi" w:cs="Arial"/>
+        </w:rPr>
+      </w:pPr>
+      <w:r>
+        <w:rPr>
+          <w:rFonts w:asciiTheme="minorHAnsi" w:hAnsiTheme="minorHAnsi" w:cs="Arial"/>
+        </w:rPr>
+        <w:t>Save application state.</w:t>
       </w:r>
     </w:p>
     <w:p>
       <w:pPr>
         <w:shd w:val="clear" w:color="auto" w:fill="FFFFFF"/>
         <w:spacing w:after="0" w:line="218" w:lineRule="atLeast"/>
-        <w:ind w:left="360"/>
-        <w:rPr>
-          <w:rFonts w:asciiTheme="minorHAnsi" w:eastAsia="Times New Roman" w:hAnsiTheme="minorHAnsi" w:cs="Arial"/>
-          <w:color w:val="000000"/>
-        </w:rPr>
-      </w:pPr>
-      <w:r>
-        <w:rPr>
-          <w:rFonts w:asciiTheme="minorHAnsi" w:eastAsia="Times New Roman" w:hAnsiTheme="minorHAnsi" w:cs="Arial"/>
-          <w:color w:val="000000"/>
-        </w:rPr>
-        <w:t xml:space="preserve">Upload a text file to </w:t>
-      </w:r>
-      <w:r>
-        <w:rPr>
-          <w:rFonts w:asciiTheme="minorHAnsi" w:eastAsia="Times New Roman" w:hAnsiTheme="minorHAnsi" w:cs="Arial"/>
-          <w:color w:val="000000"/>
-        </w:rPr>
-        <w:t>Canvas</w:t>
-      </w:r>
-      <w:r>
-        <w:rPr>
-          <w:rFonts w:asciiTheme="minorHAnsi" w:eastAsia="Times New Roman" w:hAnsiTheme="minorHAnsi" w:cs="Arial"/>
-          <w:color w:val="000000"/>
-        </w:rPr>
-        <w:t xml:space="preserve"> in which you will report, for each exercise above, whether you:</w:t>
-      </w:r>
+        <w:rPr>
+          <w:rFonts w:asciiTheme="majorHAnsi" w:eastAsia="Times New Roman" w:hAnsiTheme="majorHAnsi" w:cs="Arial"/>
+          <w:b/>
+          <w:color w:val="000000"/>
+          <w:sz w:val="32"/>
+          <w:szCs w:val="32"/>
+        </w:rPr>
+        <w:sectPr>
+          <w:type w:val="continuous"/>
+          <w:pgSz w:w="12240" w:h="15840"/>
+          <w:pgMar w:top="1440" w:right="1440" w:bottom="1440" w:left="1440" w:header="720" w:footer="720" w:gutter="0"/>
+          <w:cols w:num="2" w:space="720"/>
+          <w:titlePg/>
+          <w:docGrid w:linePitch="360"/>
+        </w:sectPr>
+      </w:pPr>
     </w:p>
     <w:p>
       <w:pPr>
-        <w:pStyle w:val="ListParagraph"/>
-        <w:numPr>
-          <w:ilvl w:val="0"/>
-          <w:numId w:val="8"/>
-        </w:numPr>
         <w:shd w:val="clear" w:color="auto" w:fill="FFFFFF"/>
-        <w:spacing w:after="240" w:line="218" w:lineRule="atLeast"/>
-        <w:ind w:left="1080"/>
+        <w:spacing w:after="0" w:line="218" w:lineRule="atLeast"/>
         <w:rPr>
           <w:rFonts w:asciiTheme="minorHAnsi" w:eastAsia="Times New Roman" w:hAnsiTheme="minorHAnsi" w:cs="Arial"/>
           <w:color w:val="000000"/>
@@ -253,22 +189,19 @@
       </w:pPr>
       <w:r>
         <w:rPr>
-          <w:rFonts w:asciiTheme="minorHAnsi" w:eastAsia="Times New Roman" w:hAnsiTheme="minorHAnsi" w:cs="Arial"/>
-          <w:color w:val="000000"/>
-        </w:rPr>
-        <w:t>Followed all the steps shown in the book and successfully compiled and ran the program (where applicable).</w:t>
+          <w:rFonts w:asciiTheme="majorHAnsi" w:eastAsia="Times New Roman" w:hAnsiTheme="majorHAnsi" w:cs="Arial"/>
+          <w:b/>
+          <w:color w:val="000000"/>
+          <w:sz w:val="32"/>
+          <w:szCs w:val="32"/>
+        </w:rPr>
+        <w:t>Part 1</w:t>
       </w:r>
     </w:p>
     <w:p>
       <w:pPr>
-        <w:pStyle w:val="ListParagraph"/>
-        <w:numPr>
-          <w:ilvl w:val="0"/>
-          <w:numId w:val="8"/>
-        </w:numPr>
         <w:shd w:val="clear" w:color="auto" w:fill="FFFFFF"/>
-        <w:spacing w:after="240" w:line="218" w:lineRule="atLeast"/>
-        <w:ind w:left="1080"/>
+        <w:spacing w:after="0" w:line="218" w:lineRule="atLeast"/>
         <w:rPr>
           <w:rFonts w:asciiTheme="minorHAnsi" w:eastAsia="Times New Roman" w:hAnsiTheme="minorHAnsi" w:cs="Arial"/>
           <w:color w:val="000000"/>
@@ -279,19 +212,13 @@
           <w:rFonts w:asciiTheme="minorHAnsi" w:eastAsia="Times New Roman" w:hAnsiTheme="minorHAnsi" w:cs="Arial"/>
           <w:color w:val="000000"/>
         </w:rPr>
-        <w:t>Loaded the completed solution, experimented with the code, and ran the program (where applicable).</w:t>
+        <w:t>Do the exercise shown at the end of the Power Point slideshow on Multi-screen apps.</w:t>
       </w:r>
     </w:p>
     <w:p>
       <w:pPr>
-        <w:pStyle w:val="ListParagraph"/>
-        <w:numPr>
-          <w:ilvl w:val="0"/>
-          <w:numId w:val="8"/>
-        </w:numPr>
         <w:shd w:val="clear" w:color="auto" w:fill="FFFFFF"/>
-        <w:spacing w:after="240" w:line="218" w:lineRule="atLeast"/>
-        <w:ind w:left="1080"/>
+        <w:spacing w:after="0" w:line="218" w:lineRule="atLeast"/>
         <w:rPr>
           <w:rFonts w:asciiTheme="minorHAnsi" w:eastAsia="Times New Roman" w:hAnsiTheme="minorHAnsi" w:cs="Arial"/>
           <w:color w:val="000000"/>
@@ -302,33 +229,40 @@
           <w:rFonts w:asciiTheme="minorHAnsi" w:eastAsia="Times New Roman" w:hAnsiTheme="minorHAnsi" w:cs="Arial"/>
           <w:color w:val="000000"/>
         </w:rPr>
-        <w:t>Read through the steps and inspected the relevant code listings without writing or running a program.</w:t>
+        <w:t xml:space="preserve">Upload a text file to </w:t>
+      </w:r>
+      <w:r>
+        <w:rPr>
+          <w:rFonts w:asciiTheme="minorHAnsi" w:eastAsia="Times New Roman" w:hAnsiTheme="minorHAnsi" w:cs="Arial"/>
+          <w:color w:val="000000"/>
+        </w:rPr>
+        <w:t>Canvas</w:t>
+      </w:r>
+      <w:r>
+        <w:rPr>
+          <w:rFonts w:asciiTheme="minorHAnsi" w:eastAsia="Times New Roman" w:hAnsiTheme="minorHAnsi" w:cs="Arial"/>
+          <w:color w:val="000000"/>
+        </w:rPr>
+        <w:t xml:space="preserve"> in which you will report</w:t>
+      </w:r>
+      <w:r>
+        <w:rPr>
+          <w:rFonts w:asciiTheme="minorHAnsi" w:eastAsia="Times New Roman" w:hAnsiTheme="minorHAnsi" w:cs="Arial"/>
+          <w:color w:val="000000"/>
+        </w:rPr>
+        <w:t xml:space="preserve"> the results of your exercise.</w:t>
       </w:r>
     </w:p>
     <w:p>
       <w:pPr>
-        <w:pStyle w:val="ListParagraph"/>
-        <w:numPr>
-          <w:ilvl w:val="0"/>
-          <w:numId w:val="8"/>
-        </w:numPr>
         <w:shd w:val="clear" w:color="auto" w:fill="FFFFFF"/>
-        <w:spacing w:after="240" w:line="218" w:lineRule="atLeast"/>
-        <w:ind w:left="1080"/>
+        <w:spacing w:after="0" w:line="218" w:lineRule="atLeast"/>
         <w:rPr>
           <w:rFonts w:asciiTheme="minorHAnsi" w:eastAsia="Times New Roman" w:hAnsiTheme="minorHAnsi" w:cs="Arial"/>
           <w:color w:val="000000"/>
         </w:rPr>
       </w:pPr>
-      <w:r>
-        <w:rPr>
-          <w:rFonts w:asciiTheme="minorHAnsi" w:eastAsia="Times New Roman" w:hAnsiTheme="minorHAnsi" w:cs="Arial"/>
-          <w:color w:val="000000"/>
-        </w:rPr>
-        <w:t>Didn’t do any of the above.</w:t>
-      </w:r>
     </w:p>
-    <w:bookmarkEnd w:id="0"/>
     <w:p>
       <w:pPr>
         <w:shd w:val="clear" w:color="auto" w:fill="FFFFFF"/>
@@ -344,25 +278,15 @@
       </w:pPr>
       <w:r>
         <w:rPr>
-          <w:rFonts w:asciiTheme="minorHAnsi" w:eastAsia="Times New Roman" w:hAnsiTheme="minorHAnsi" w:cs="Arial"/>
+          <w:rFonts w:asciiTheme="majorHAnsi" w:hAnsiTheme="majorHAnsi" w:cs="Arial"/>
           <w:b/>
-          <w:color w:val="000000"/>
-        </w:rPr>
-        <w:br w:type="page"/>
-      </w:r>
-    </w:p>
-    <w:p>
-      <w:pPr>
-        <w:shd w:val="clear" w:color="auto" w:fill="FFFFFF"/>
-        <w:spacing w:after="240" w:line="218" w:lineRule="atLeast"/>
-        <w:rPr>
-          <w:rFonts w:asciiTheme="majorHAnsi" w:hAnsiTheme="majorHAnsi" w:cs="Arial"/>
           <w:color w:val="000000"/>
           <w:sz w:val="32"/>
           <w:szCs w:val="32"/>
           <w:shd w:val="clear" w:color="auto" w:fill="FFFFFF"/>
         </w:rPr>
-      </w:pPr>
+        <w:t>Part 2</w:t>
+      </w:r>
       <w:r>
         <w:rPr>
           <w:rFonts w:asciiTheme="majorHAnsi" w:hAnsiTheme="majorHAnsi" w:cs="Arial"/>
@@ -372,8 +296,7 @@
           <w:szCs w:val="32"/>
           <w:shd w:val="clear" w:color="auto" w:fill="FFFFFF"/>
         </w:rPr>
-        <w:lastRenderedPageBreak/>
-        <w:t>Part 2</w:t>
+        <w:t>: Pig Game</w:t>
       </w:r>
       <w:r>
         <w:rPr>
@@ -384,7 +307,7 @@
           <w:szCs w:val="32"/>
           <w:shd w:val="clear" w:color="auto" w:fill="FFFFFF"/>
         </w:rPr>
-        <w:t>: Pig Game</w:t>
+        <w:t>,</w:t>
       </w:r>
       <w:r>
         <w:rPr>
@@ -395,7 +318,7 @@
           <w:szCs w:val="32"/>
           <w:shd w:val="clear" w:color="auto" w:fill="FFFFFF"/>
         </w:rPr>
-        <w:t>,</w:t>
+        <w:t xml:space="preserve"> v</w:t>
       </w:r>
       <w:r>
         <w:rPr>
@@ -406,7 +329,7 @@
           <w:szCs w:val="32"/>
           <w:shd w:val="clear" w:color="auto" w:fill="FFFFFF"/>
         </w:rPr>
-        <w:t xml:space="preserve"> v</w:t>
+        <w:t xml:space="preserve">ersion </w:t>
       </w:r>
       <w:r>
         <w:rPr>
@@ -417,19 +340,10 @@
           <w:szCs w:val="32"/>
           <w:shd w:val="clear" w:color="auto" w:fill="FFFFFF"/>
         </w:rPr>
-        <w:t xml:space="preserve">ersion </w:t>
-      </w:r>
-      <w:r>
-        <w:rPr>
-          <w:rFonts w:asciiTheme="majorHAnsi" w:hAnsiTheme="majorHAnsi" w:cs="Arial"/>
-          <w:b/>
-          <w:color w:val="000000"/>
-          <w:sz w:val="32"/>
-          <w:szCs w:val="32"/>
-          <w:shd w:val="clear" w:color="auto" w:fill="FFFFFF"/>
-        </w:rPr>
         <w:t>3</w:t>
       </w:r>
+      <w:bookmarkStart w:id="0" w:name="_GoBack"/>
+      <w:bookmarkEnd w:id="0"/>
     </w:p>
     <w:p>
       <w:pPr>
@@ -463,7 +377,23 @@
           <w:color w:val="000000"/>
           <w:shd w:val="clear" w:color="auto" w:fill="FFFFFF"/>
         </w:rPr>
-        <w:t xml:space="preserve"> fragments:</w:t>
+        <w:t xml:space="preserve"> </w:t>
+      </w:r>
+      <w:r>
+        <w:rPr>
+          <w:rFonts w:asciiTheme="minorHAnsi" w:hAnsiTheme="minorHAnsi" w:cs="Arial"/>
+          <w:color w:val="000000"/>
+          <w:shd w:val="clear" w:color="auto" w:fill="FFFFFF"/>
+        </w:rPr>
+        <w:t>activities</w:t>
+      </w:r>
+      <w:r>
+        <w:rPr>
+          <w:rFonts w:asciiTheme="minorHAnsi" w:hAnsiTheme="minorHAnsi" w:cs="Arial"/>
+          <w:color w:val="000000"/>
+          <w:shd w:val="clear" w:color="auto" w:fill="FFFFFF"/>
+        </w:rPr>
+        <w:t>:</w:t>
       </w:r>
     </w:p>
     <w:p>
@@ -527,7 +457,7 @@
           <w:color w:val="000000"/>
           <w:shd w:val="clear" w:color="auto" w:fill="FFFFFF"/>
         </w:rPr>
-        <w:t>fragment 2</w:t>
+        <w:t>the second activity</w:t>
       </w:r>
       <w:r>
         <w:rPr>
@@ -594,354 +524,147 @@
         <w:t>opening screen.</w:t>
       </w:r>
     </w:p>
-    <w:tbl>
-      <w:tblPr>
-        <w:tblStyle w:val="TableGrid"/>
-        <w:tblW w:w="0" w:type="auto"/>
-        <w:tblInd w:w="720" w:type="dxa"/>
-        <w:tblBorders>
-          <w:top w:val="none" w:sz="0" w:space="0" w:color="auto"/>
-          <w:left w:val="none" w:sz="0" w:space="0" w:color="auto"/>
-          <w:bottom w:val="none" w:sz="0" w:space="0" w:color="auto"/>
-          <w:right w:val="none" w:sz="0" w:space="0" w:color="auto"/>
-          <w:insideH w:val="none" w:sz="0" w:space="0" w:color="auto"/>
-          <w:insideV w:val="none" w:sz="0" w:space="0" w:color="auto"/>
-        </w:tblBorders>
-        <w:tblLook w:val="04A0" w:firstRow="1" w:lastRow="0" w:firstColumn="1" w:lastColumn="0" w:noHBand="0" w:noVBand="1"/>
-      </w:tblPr>
-      <w:tblGrid>
-        <w:gridCol w:w="6096"/>
-        <w:gridCol w:w="2544"/>
-      </w:tblGrid>
-      <w:tr>
-        <w:tc>
-          <w:tcPr>
-            <w:tcW w:w="6096" w:type="dxa"/>
-          </w:tcPr>
-          <w:p>
-            <w:pPr>
-              <w:spacing w:after="240" w:line="218" w:lineRule="atLeast"/>
-              <w:rPr>
-                <w:rFonts w:ascii="Arial" w:hAnsi="Arial" w:cs="Arial"/>
-                <w:color w:val="000000"/>
-                <w:shd w:val="clear" w:color="auto" w:fill="FFFFFF"/>
-              </w:rPr>
-            </w:pPr>
-            <w:r>
-              <w:rPr>
-                <w:noProof/>
-                <w:shd w:val="clear" w:color="auto" w:fill="FFFFFF"/>
-              </w:rPr>
-              <w:drawing>
-                <wp:anchor distT="0" distB="0" distL="114300" distR="114300" simplePos="0" relativeHeight="251662336" behindDoc="0" locked="0" layoutInCell="1" allowOverlap="1" wp14:anchorId="49296848" wp14:editId="089D877A">
-                  <wp:simplePos x="0" y="0"/>
-                  <wp:positionH relativeFrom="column">
-                    <wp:posOffset>-9525</wp:posOffset>
-                  </wp:positionH>
-                  <wp:positionV relativeFrom="paragraph">
-                    <wp:posOffset>168910</wp:posOffset>
-                  </wp:positionV>
-                  <wp:extent cx="3730625" cy="3168650"/>
-                  <wp:effectExtent l="0" t="0" r="3175" b="6350"/>
-                  <wp:wrapSquare wrapText="bothSides"/>
-                  <wp:docPr id="3" name="Picture 3"/>
-                  <wp:cNvGraphicFramePr>
-                    <a:graphicFrameLocks xmlns:a="http://schemas.openxmlformats.org/drawingml/2006/main" noChangeAspect="1"/>
-                  </wp:cNvGraphicFramePr>
-                  <a:graphic xmlns:a="http://schemas.openxmlformats.org/drawingml/2006/main">
-                    <a:graphicData uri="http://schemas.openxmlformats.org/drawingml/2006/picture">
-                      <pic:pic xmlns:pic="http://schemas.openxmlformats.org/drawingml/2006/picture">
-                        <pic:nvPicPr>
-                          <pic:cNvPr id="3" name="FragmentPigUiLayout.png"/>
-                          <pic:cNvPicPr/>
-                        </pic:nvPicPr>
-                        <pic:blipFill>
-                          <a:blip r:embed="rId7">
-                            <a:extLst>
-                              <a:ext uri="{28A0092B-C50C-407E-A947-70E740481C1C}">
-                                <a14:useLocalDpi xmlns:a14="http://schemas.microsoft.com/office/drawing/2010/main" val="0"/>
-                              </a:ext>
-                            </a:extLst>
-                          </a:blip>
-                          <a:stretch>
-                            <a:fillRect/>
-                          </a:stretch>
-                        </pic:blipFill>
-                        <pic:spPr>
-                          <a:xfrm>
-                            <a:off x="0" y="0"/>
-                            <a:ext cx="3730625" cy="3168650"/>
-                          </a:xfrm>
-                          <a:prstGeom prst="rect">
-                            <a:avLst/>
-                          </a:prstGeom>
-                        </pic:spPr>
-                      </pic:pic>
-                    </a:graphicData>
-                  </a:graphic>
-                  <wp14:sizeRelH relativeFrom="page">
-                    <wp14:pctWidth>0</wp14:pctWidth>
-                  </wp14:sizeRelH>
-                  <wp14:sizeRelV relativeFrom="page">
-                    <wp14:pctHeight>0</wp14:pctHeight>
-                  </wp14:sizeRelV>
-                </wp:anchor>
-              </w:drawing>
-            </w:r>
-          </w:p>
-        </w:tc>
-        <w:tc>
-          <w:tcPr>
-            <w:tcW w:w="2544" w:type="dxa"/>
-            <w:vAlign w:val="center"/>
-          </w:tcPr>
-          <w:p>
-            <w:pPr>
-              <w:spacing w:after="240" w:line="218" w:lineRule="atLeast"/>
-              <w:rPr>
-                <w:rFonts w:ascii="Arial" w:hAnsi="Arial" w:cs="Arial"/>
-                <w:color w:val="000000"/>
-                <w:shd w:val="clear" w:color="auto" w:fill="FFFFFF"/>
-              </w:rPr>
-            </w:pPr>
-          </w:p>
-        </w:tc>
-      </w:tr>
-    </w:tbl>
     <w:p>
       <w:pPr>
         <w:shd w:val="clear" w:color="auto" w:fill="FFFFFF"/>
         <w:spacing w:after="240" w:line="218" w:lineRule="atLeast"/>
-        <w:ind w:left="360"/>
-        <w:rPr>
-          <w:rFonts w:ascii="Arial" w:hAnsi="Arial" w:cs="Arial"/>
+        <w:rPr>
+          <w:rFonts w:asciiTheme="minorHAnsi" w:hAnsiTheme="minorHAnsi" w:cs="Arial"/>
           <w:color w:val="000000"/>
           <w:shd w:val="clear" w:color="auto" w:fill="FFFFFF"/>
         </w:rPr>
       </w:pPr>
+      <w:r>
+        <w:rPr>
+          <w:rFonts w:asciiTheme="minorHAnsi" w:hAnsiTheme="minorHAnsi" w:cs="Arial"/>
+          <w:noProof/>
+          <w:color w:val="000000"/>
+          <w:shd w:val="clear" w:color="auto" w:fill="FFFFFF"/>
+        </w:rPr>
+        <w:drawing>
+          <wp:inline distT="0" distB="0" distL="0" distR="0" wp14:anchorId="30B687C5" wp14:editId="7D4B2CD0">
+            <wp:extent cx="3962400" cy="3365500"/>
+            <wp:effectExtent l="0" t="0" r="0" b="0"/>
+            <wp:docPr id="1" name="Picture 1"/>
+            <wp:cNvGraphicFramePr>
+              <a:graphicFrameLocks xmlns:a="http://schemas.openxmlformats.org/drawingml/2006/main" noChangeAspect="1"/>
+            </wp:cNvGraphicFramePr>
+            <a:graphic xmlns:a="http://schemas.openxmlformats.org/drawingml/2006/main">
+              <a:graphicData uri="http://schemas.openxmlformats.org/drawingml/2006/picture">
+                <pic:pic xmlns:pic="http://schemas.openxmlformats.org/drawingml/2006/picture">
+                  <pic:nvPicPr>
+                    <pic:cNvPr id="1" name="PigActivityUiLayout.png"/>
+                    <pic:cNvPicPr/>
+                  </pic:nvPicPr>
+                  <pic:blipFill>
+                    <a:blip r:embed="rId10"/>
+                    <a:stretch>
+                      <a:fillRect/>
+                    </a:stretch>
+                  </pic:blipFill>
+                  <pic:spPr>
+                    <a:xfrm>
+                      <a:off x="0" y="0"/>
+                      <a:ext cx="3962400" cy="3365500"/>
+                    </a:xfrm>
+                    <a:prstGeom prst="rect">
+                      <a:avLst/>
+                    </a:prstGeom>
+                  </pic:spPr>
+                </pic:pic>
+              </a:graphicData>
+            </a:graphic>
+          </wp:inline>
+        </w:drawing>
+      </w:r>
     </w:p>
     <w:p>
       <w:pPr>
-        <w:spacing w:after="0" w:line="240" w:lineRule="auto"/>
-        <w:rPr>
-          <w:rFonts w:ascii="Arial" w:hAnsi="Arial" w:cs="Arial"/>
-          <w:color w:val="000000"/>
-          <w:sz w:val="19"/>
-          <w:szCs w:val="19"/>
+        <w:pStyle w:val="ListParagraph"/>
+        <w:numPr>
+          <w:ilvl w:val="0"/>
+          <w:numId w:val="14"/>
+        </w:numPr>
+        <w:shd w:val="clear" w:color="auto" w:fill="FFFFFF"/>
+        <w:spacing w:after="240" w:line="218" w:lineRule="atLeast"/>
+        <w:rPr>
+          <w:rFonts w:asciiTheme="minorHAnsi" w:hAnsiTheme="minorHAnsi" w:cs="Arial"/>
+          <w:color w:val="000000"/>
           <w:shd w:val="clear" w:color="auto" w:fill="FFFFFF"/>
         </w:rPr>
       </w:pPr>
       <w:r>
         <w:rPr>
-          <w:rFonts w:ascii="Arial" w:hAnsi="Arial" w:cs="Arial"/>
-          <w:color w:val="000000"/>
-          <w:sz w:val="19"/>
-          <w:szCs w:val="19"/>
+          <w:rFonts w:asciiTheme="minorHAnsi" w:hAnsiTheme="minorHAnsi" w:cs="Arial"/>
+          <w:color w:val="000000"/>
           <w:shd w:val="clear" w:color="auto" w:fill="FFFFFF"/>
         </w:rPr>
-        <w:br w:type="page"/>
-      </w:r>
-      <w:r>
-        <w:rPr>
-          <w:rFonts w:asciiTheme="majorHAnsi" w:hAnsiTheme="majorHAnsi" w:cs="Arial"/>
-          <w:b/>
-          <w:color w:val="000000"/>
-          <w:sz w:val="32"/>
-          <w:szCs w:val="32"/>
-          <w:shd w:val="clear" w:color="auto" w:fill="FFFFFF"/>
-        </w:rPr>
-        <w:lastRenderedPageBreak/>
-        <w:t>Extra Credit:</w:t>
+        <w:t>Create both portrait and landscape versions of the UIs for both activities.</w:t>
       </w:r>
     </w:p>
     <w:p>
       <w:pPr>
-        <w:pStyle w:val="Default"/>
-      </w:pPr>
+        <w:pStyle w:val="ListParagraph"/>
+        <w:numPr>
+          <w:ilvl w:val="0"/>
+          <w:numId w:val="14"/>
+        </w:numPr>
+        <w:shd w:val="clear" w:color="auto" w:fill="FFFFFF"/>
+        <w:spacing w:after="240" w:line="218" w:lineRule="atLeast"/>
+        <w:rPr>
+          <w:rFonts w:asciiTheme="minorHAnsi" w:hAnsiTheme="minorHAnsi" w:cs="Arial"/>
+          <w:color w:val="000000"/>
+          <w:shd w:val="clear" w:color="auto" w:fill="FFFFFF"/>
+        </w:rPr>
+      </w:pPr>
+      <w:r>
+        <w:rPr>
+          <w:rFonts w:asciiTheme="minorHAnsi" w:hAnsiTheme="minorHAnsi" w:cs="Arial"/>
+          <w:color w:val="000000"/>
+          <w:shd w:val="clear" w:color="auto" w:fill="FFFFFF"/>
+        </w:rPr>
+        <w:t>The game should still have all the features of the previous version, including the ability to save game state.</w:t>
+      </w:r>
     </w:p>
     <w:p>
       <w:pPr>
-        <w:pStyle w:val="Default"/>
-        <w:spacing w:after="25"/>
-        <w:rPr>
-          <w:rFonts w:asciiTheme="minorHAnsi" w:hAnsiTheme="minorHAnsi"/>
-          <w:sz w:val="22"/>
-          <w:szCs w:val="22"/>
-        </w:rPr>
-      </w:pPr>
-      <w:r>
-        <w:rPr>
-          <w:rFonts w:asciiTheme="minorHAnsi" w:hAnsiTheme="minorHAnsi"/>
-          <w:sz w:val="22"/>
-          <w:szCs w:val="22"/>
-        </w:rPr>
-        <w:t>Include the following items, which you already had in previous versions of the Pig game:</w:t>
+        <w:pStyle w:val="ListParagraph"/>
+        <w:numPr>
+          <w:ilvl w:val="0"/>
+          <w:numId w:val="14"/>
+        </w:numPr>
+        <w:spacing w:after="0" w:line="240" w:lineRule="auto"/>
+        <w:rPr>
+          <w:rFonts w:asciiTheme="minorHAnsi" w:eastAsia="Times New Roman" w:hAnsiTheme="minorHAnsi" w:cs="Arial"/>
+          <w:color w:val="000000"/>
+        </w:rPr>
+      </w:pPr>
+      <w:r>
+        <w:rPr>
+          <w:rFonts w:asciiTheme="minorHAnsi" w:eastAsia="Times New Roman" w:hAnsiTheme="minorHAnsi" w:cs="Arial"/>
+          <w:color w:val="000000"/>
+        </w:rPr>
+        <w:t>Zip the project and upload it to Canvas</w:t>
+      </w:r>
+      <w:r>
+        <w:rPr>
+          <w:rFonts w:asciiTheme="minorHAnsi" w:eastAsia="Times New Roman" w:hAnsiTheme="minorHAnsi" w:cs="Arial"/>
+          <w:color w:val="000000"/>
+        </w:rPr>
+        <w:t>, or submit a link to the Git repository for your source code.</w:t>
       </w:r>
     </w:p>
     <w:p>
       <w:pPr>
-        <w:pStyle w:val="Default"/>
-        <w:numPr>
-          <w:ilvl w:val="0"/>
-          <w:numId w:val="13"/>
-        </w:numPr>
-        <w:spacing w:after="25"/>
-        <w:rPr>
-          <w:rFonts w:asciiTheme="minorHAnsi" w:hAnsiTheme="minorHAnsi"/>
-          <w:sz w:val="22"/>
-          <w:szCs w:val="22"/>
-        </w:rPr>
-      </w:pPr>
-      <w:r>
-        <w:rPr>
-          <w:rFonts w:asciiTheme="minorHAnsi" w:hAnsiTheme="minorHAnsi"/>
-          <w:sz w:val="22"/>
-          <w:szCs w:val="22"/>
-        </w:rPr>
-        <w:t>A menu</w:t>
-      </w:r>
-    </w:p>
-    <w:p>
-      <w:pPr>
-        <w:pStyle w:val="Default"/>
-        <w:numPr>
-          <w:ilvl w:val="0"/>
-          <w:numId w:val="13"/>
-        </w:numPr>
-        <w:spacing w:after="25"/>
-        <w:rPr>
-          <w:rFonts w:asciiTheme="minorHAnsi" w:hAnsiTheme="minorHAnsi"/>
-          <w:sz w:val="22"/>
-          <w:szCs w:val="22"/>
-        </w:rPr>
-      </w:pPr>
-      <w:r>
-        <w:rPr>
-          <w:rFonts w:asciiTheme="minorHAnsi" w:hAnsiTheme="minorHAnsi"/>
-          <w:sz w:val="22"/>
-          <w:szCs w:val="22"/>
-        </w:rPr>
-        <w:t xml:space="preserve">An about dialog which is displayed by clicking the “About” item on the menu. </w:t>
-      </w:r>
-    </w:p>
-    <w:p>
-      <w:pPr>
-        <w:pStyle w:val="Default"/>
-        <w:numPr>
-          <w:ilvl w:val="0"/>
-          <w:numId w:val="13"/>
-        </w:numPr>
-        <w:spacing w:after="25"/>
-        <w:rPr>
-          <w:rFonts w:asciiTheme="minorHAnsi" w:hAnsiTheme="minorHAnsi"/>
-          <w:sz w:val="22"/>
-          <w:szCs w:val="22"/>
-        </w:rPr>
-      </w:pPr>
-      <w:r>
-        <w:rPr>
-          <w:rFonts w:asciiTheme="minorHAnsi" w:hAnsiTheme="minorHAnsi"/>
-          <w:sz w:val="22"/>
-          <w:szCs w:val="22"/>
-        </w:rPr>
-        <w:t xml:space="preserve">A settings screen which is displayed by clicking the “Settings” item on the menu. </w:t>
-      </w:r>
-    </w:p>
-    <w:p>
-      <w:pPr>
-        <w:pStyle w:val="Default"/>
-        <w:numPr>
-          <w:ilvl w:val="0"/>
-          <w:numId w:val="13"/>
-        </w:numPr>
-        <w:spacing w:after="25"/>
-        <w:rPr>
-          <w:rFonts w:asciiTheme="minorHAnsi" w:hAnsiTheme="minorHAnsi"/>
-          <w:sz w:val="22"/>
-          <w:szCs w:val="22"/>
-        </w:rPr>
-      </w:pPr>
-      <w:r>
-        <w:rPr>
-          <w:rFonts w:asciiTheme="minorHAnsi" w:hAnsiTheme="minorHAnsi"/>
-          <w:sz w:val="22"/>
-          <w:szCs w:val="22"/>
-        </w:rPr>
-        <w:t>Save activity state during rotation or when starting another app and then returning to the game.</w:t>
-      </w:r>
-    </w:p>
-    <w:p>
-      <w:pPr>
-        <w:pStyle w:val="Default"/>
-        <w:spacing w:after="25"/>
-        <w:rPr>
-          <w:rFonts w:asciiTheme="minorHAnsi" w:hAnsiTheme="minorHAnsi"/>
-          <w:sz w:val="22"/>
-          <w:szCs w:val="22"/>
-        </w:rPr>
-      </w:pPr>
-    </w:p>
-    <w:p>
-      <w:pPr>
-        <w:pStyle w:val="Default"/>
-        <w:spacing w:after="25"/>
-        <w:rPr>
-          <w:rFonts w:asciiTheme="minorHAnsi" w:hAnsiTheme="minorHAnsi"/>
-          <w:sz w:val="22"/>
-          <w:szCs w:val="22"/>
-        </w:rPr>
-      </w:pPr>
-      <w:r>
-        <w:rPr>
-          <w:rFonts w:asciiTheme="minorHAnsi" w:hAnsiTheme="minorHAnsi"/>
-          <w:sz w:val="22"/>
-          <w:szCs w:val="22"/>
-          <w:shd w:val="clear" w:color="auto" w:fill="FFFFFF"/>
-        </w:rPr>
-        <w:t>The Settings and Menu fragments will always be displayed by themselves. You can put a menu on both fragments 1 and 2, or on just fragment 1.</w:t>
-      </w:r>
-    </w:p>
-    <w:p>
-      <w:pPr>
         <w:shd w:val="clear" w:color="auto" w:fill="FFFFFF"/>
         <w:spacing w:after="240" w:line="218" w:lineRule="atLeast"/>
         <w:rPr>
-          <w:rFonts w:asciiTheme="minorHAnsi" w:hAnsiTheme="minorHAnsi" w:cs="Arial"/>
-          <w:color w:val="000000"/>
-          <w:shd w:val="clear" w:color="auto" w:fill="FFFFFF"/>
-        </w:rPr>
-      </w:pPr>
-    </w:p>
-    <w:p>
-      <w:pPr>
-        <w:shd w:val="clear" w:color="auto" w:fill="FFFFFF"/>
-        <w:spacing w:after="240" w:line="218" w:lineRule="atLeast"/>
-        <w:rPr>
-          <w:rFonts w:asciiTheme="minorHAnsi" w:eastAsia="Times New Roman" w:hAnsiTheme="minorHAnsi" w:cs="Arial"/>
-          <w:color w:val="000000"/>
-        </w:rPr>
-      </w:pPr>
-      <w:r>
-        <w:rPr>
-          <w:rFonts w:asciiTheme="minorHAnsi" w:eastAsia="Times New Roman" w:hAnsiTheme="minorHAnsi" w:cs="Arial"/>
-          <w:color w:val="000000"/>
-        </w:rPr>
-        <w:t>Zip the project and upload it to Canvas.</w:t>
-      </w:r>
-    </w:p>
-    <w:p>
-      <w:pPr>
-        <w:shd w:val="clear" w:color="auto" w:fill="FFFFFF"/>
-        <w:spacing w:after="240" w:line="218" w:lineRule="atLeast"/>
-        <w:rPr>
           <w:rFonts w:asciiTheme="minorHAnsi" w:hAnsiTheme="minorHAnsi"/>
         </w:rPr>
       </w:pPr>
     </w:p>
     <w:sectPr>
-      <w:footerReference w:type="default" r:id="rId8"/>
-      <w:headerReference w:type="first" r:id="rId9"/>
-      <w:footerReference w:type="first" r:id="rId10"/>
+      <w:type w:val="continuous"/>
       <w:pgSz w:w="12240" w:h="15840"/>
       <w:pgMar w:top="1440" w:right="1440" w:bottom="1440" w:left="1440" w:header="720" w:footer="720" w:gutter="0"/>
       <w:cols w:space="720"/>
@@ -987,7 +710,10 @@
       <w:t xml:space="preserve">Written by Brian Bird, University of Oregon, </w:t>
     </w:r>
     <w:r>
-      <w:t>summer 2014. Revised summer 2017</w:t>
+      <w:t>summer 2014. Revised summer 201</w:t>
+    </w:r>
+    <w:r>
+      <w:t>9</w:t>
     </w:r>
   </w:p>
   <w:p>
@@ -1005,7 +731,10 @@
       <w:pStyle w:val="Footer"/>
     </w:pPr>
     <w:r>
-      <w:t>Written by Brian Bird, University of Oregon, Summer 2014. Revised summer 2015</w:t>
+      <w:t>Written by Brian Bird, University of Oregon, Summer 2014. Revised summer 201</w:t>
+    </w:r>
+    <w:r>
+      <w:t>9</w:t>
     </w:r>
   </w:p>
 </w:ftr>
@@ -1053,7 +782,25 @@
         <w:sz w:val="40"/>
         <w:szCs w:val="40"/>
       </w:rPr>
-      <w:t>Lab 4 – Pig Game with Fragments</w:t>
+      <w:t xml:space="preserve">Lab 4 – </w:t>
+    </w:r>
+    <w:r>
+      <w:rPr>
+        <w:rFonts w:asciiTheme="majorHAnsi" w:hAnsiTheme="majorHAnsi"/>
+        <w:b/>
+        <w:sz w:val="40"/>
+        <w:szCs w:val="40"/>
+      </w:rPr>
+      <w:t xml:space="preserve">Multi-screen </w:t>
+    </w:r>
+    <w:r>
+      <w:rPr>
+        <w:rFonts w:asciiTheme="majorHAnsi" w:hAnsiTheme="majorHAnsi"/>
+        <w:b/>
+        <w:sz w:val="40"/>
+        <w:szCs w:val="40"/>
+      </w:rPr>
+      <w:t xml:space="preserve">Pig Game </w:t>
     </w:r>
     <w:r>
       <w:rPr>
@@ -1309,6 +1056,119 @@
     </w:lvl>
   </w:abstractNum>
   <w:abstractNum w:abstractNumId="2" w15:restartNumberingAfterBreak="0">
+    <w:nsid w:val="2DEF60C6"/>
+    <w:multiLevelType w:val="hybridMultilevel"/>
+    <w:tmpl w:val="9AE02D6E"/>
+    <w:lvl w:ilvl="0" w:tplc="04090001">
+      <w:start w:val="1"/>
+      <w:numFmt w:val="bullet"/>
+      <w:lvlText w:val=""/>
+      <w:lvlJc w:val="left"/>
+      <w:pPr>
+        <w:ind w:left="720" w:hanging="360"/>
+      </w:pPr>
+      <w:rPr>
+        <w:rFonts w:ascii="Symbol" w:hAnsi="Symbol" w:hint="default"/>
+      </w:rPr>
+    </w:lvl>
+    <w:lvl w:ilvl="1" w:tplc="04090003" w:tentative="1">
+      <w:start w:val="1"/>
+      <w:numFmt w:val="bullet"/>
+      <w:lvlText w:val="o"/>
+      <w:lvlJc w:val="left"/>
+      <w:pPr>
+        <w:ind w:left="1440" w:hanging="360"/>
+      </w:pPr>
+      <w:rPr>
+        <w:rFonts w:ascii="Courier New" w:hAnsi="Courier New" w:cs="Courier New" w:hint="default"/>
+      </w:rPr>
+    </w:lvl>
+    <w:lvl w:ilvl="2" w:tplc="04090005" w:tentative="1">
+      <w:start w:val="1"/>
+      <w:numFmt w:val="bullet"/>
+      <w:lvlText w:val=""/>
+      <w:lvlJc w:val="left"/>
+      <w:pPr>
+        <w:ind w:left="2160" w:hanging="360"/>
+      </w:pPr>
+      <w:rPr>
+        <w:rFonts w:ascii="Wingdings" w:hAnsi="Wingdings" w:hint="default"/>
+      </w:rPr>
+    </w:lvl>
+    <w:lvl w:ilvl="3" w:tplc="04090001" w:tentative="1">
+      <w:start w:val="1"/>
+      <w:numFmt w:val="bullet"/>
+      <w:lvlText w:val=""/>
+      <w:lvlJc w:val="left"/>
+      <w:pPr>
+        <w:ind w:left="2880" w:hanging="360"/>
+      </w:pPr>
+      <w:rPr>
+        <w:rFonts w:ascii="Symbol" w:hAnsi="Symbol" w:hint="default"/>
+      </w:rPr>
+    </w:lvl>
+    <w:lvl w:ilvl="4" w:tplc="04090003" w:tentative="1">
+      <w:start w:val="1"/>
+      <w:numFmt w:val="bullet"/>
+      <w:lvlText w:val="o"/>
+      <w:lvlJc w:val="left"/>
+      <w:pPr>
+        <w:ind w:left="3600" w:hanging="360"/>
+      </w:pPr>
+      <w:rPr>
+        <w:rFonts w:ascii="Courier New" w:hAnsi="Courier New" w:cs="Courier New" w:hint="default"/>
+      </w:rPr>
+    </w:lvl>
+    <w:lvl w:ilvl="5" w:tplc="04090005" w:tentative="1">
+      <w:start w:val="1"/>
+      <w:numFmt w:val="bullet"/>
+      <w:lvlText w:val=""/>
+      <w:lvlJc w:val="left"/>
+      <w:pPr>
+        <w:ind w:left="4320" w:hanging="360"/>
+      </w:pPr>
+      <w:rPr>
+        <w:rFonts w:ascii="Wingdings" w:hAnsi="Wingdings" w:hint="default"/>
+      </w:rPr>
+    </w:lvl>
+    <w:lvl w:ilvl="6" w:tplc="04090001" w:tentative="1">
+      <w:start w:val="1"/>
+      <w:numFmt w:val="bullet"/>
+      <w:lvlText w:val=""/>
+      <w:lvlJc w:val="left"/>
+      <w:pPr>
+        <w:ind w:left="5040" w:hanging="360"/>
+      </w:pPr>
+      <w:rPr>
+        <w:rFonts w:ascii="Symbol" w:hAnsi="Symbol" w:hint="default"/>
+      </w:rPr>
+    </w:lvl>
+    <w:lvl w:ilvl="7" w:tplc="04090003" w:tentative="1">
+      <w:start w:val="1"/>
+      <w:numFmt w:val="bullet"/>
+      <w:lvlText w:val="o"/>
+      <w:lvlJc w:val="left"/>
+      <w:pPr>
+        <w:ind w:left="5760" w:hanging="360"/>
+      </w:pPr>
+      <w:rPr>
+        <w:rFonts w:ascii="Courier New" w:hAnsi="Courier New" w:cs="Courier New" w:hint="default"/>
+      </w:rPr>
+    </w:lvl>
+    <w:lvl w:ilvl="8" w:tplc="04090005" w:tentative="1">
+      <w:start w:val="1"/>
+      <w:numFmt w:val="bullet"/>
+      <w:lvlText w:val=""/>
+      <w:lvlJc w:val="left"/>
+      <w:pPr>
+        <w:ind w:left="6480" w:hanging="360"/>
+      </w:pPr>
+      <w:rPr>
+        <w:rFonts w:ascii="Wingdings" w:hAnsi="Wingdings" w:hint="default"/>
+      </w:rPr>
+    </w:lvl>
+  </w:abstractNum>
+  <w:abstractNum w:abstractNumId="3" w15:restartNumberingAfterBreak="0">
     <w:nsid w:val="503B21CE"/>
     <w:multiLevelType w:val="hybridMultilevel"/>
     <w:tmpl w:val="37900298"/>
@@ -1421,7 +1281,7 @@
       </w:rPr>
     </w:lvl>
   </w:abstractNum>
-  <w:abstractNum w:abstractNumId="3" w15:restartNumberingAfterBreak="0">
+  <w:abstractNum w:abstractNumId="4" w15:restartNumberingAfterBreak="0">
     <w:nsid w:val="51F15D75"/>
     <w:multiLevelType w:val="hybridMultilevel"/>
     <w:tmpl w:val="806065A2"/>
@@ -1510,7 +1370,7 @@
       </w:pPr>
     </w:lvl>
   </w:abstractNum>
-  <w:abstractNum w:abstractNumId="4" w15:restartNumberingAfterBreak="0">
+  <w:abstractNum w:abstractNumId="5" w15:restartNumberingAfterBreak="0">
     <w:nsid w:val="595858D7"/>
     <w:multiLevelType w:val="hybridMultilevel"/>
     <w:tmpl w:val="FA60D374"/>
@@ -1599,7 +1459,7 @@
       </w:pPr>
     </w:lvl>
   </w:abstractNum>
-  <w:abstractNum w:abstractNumId="5" w15:restartNumberingAfterBreak="0">
+  <w:abstractNum w:abstractNumId="6" w15:restartNumberingAfterBreak="0">
     <w:nsid w:val="5B8F5030"/>
     <w:multiLevelType w:val="hybridMultilevel"/>
     <w:tmpl w:val="2D0EFB04"/>
@@ -1712,7 +1572,7 @@
       </w:rPr>
     </w:lvl>
   </w:abstractNum>
-  <w:abstractNum w:abstractNumId="6" w15:restartNumberingAfterBreak="0">
+  <w:abstractNum w:abstractNumId="7" w15:restartNumberingAfterBreak="0">
     <w:nsid w:val="6BC22F9E"/>
     <w:multiLevelType w:val="hybridMultilevel"/>
     <w:tmpl w:val="FDFA278C"/>
@@ -1825,10 +1685,10 @@
       </w:rPr>
     </w:lvl>
   </w:abstractNum>
-  <w:abstractNum w:abstractNumId="7" w15:restartNumberingAfterBreak="0">
+  <w:abstractNum w:abstractNumId="8" w15:restartNumberingAfterBreak="0">
     <w:nsid w:val="6C5F4B18"/>
     <w:multiLevelType w:val="hybridMultilevel"/>
-    <w:tmpl w:val="32DC6B2C"/>
+    <w:tmpl w:val="3C922A08"/>
     <w:lvl w:ilvl="0" w:tplc="04090001">
       <w:start w:val="1"/>
       <w:numFmt w:val="bullet"/>
@@ -1938,7 +1798,7 @@
       </w:rPr>
     </w:lvl>
   </w:abstractNum>
-  <w:abstractNum w:abstractNumId="8" w15:restartNumberingAfterBreak="0">
+  <w:abstractNum w:abstractNumId="9" w15:restartNumberingAfterBreak="0">
     <w:nsid w:val="721133BF"/>
     <w:multiLevelType w:val="multilevel"/>
     <w:tmpl w:val="B48C0810"/>
@@ -2051,7 +1911,7 @@
       </w:pPr>
     </w:lvl>
   </w:abstractNum>
-  <w:abstractNum w:abstractNumId="9" w15:restartNumberingAfterBreak="0">
+  <w:abstractNum w:abstractNumId="10" w15:restartNumberingAfterBreak="0">
     <w:nsid w:val="736F33C3"/>
     <w:multiLevelType w:val="multilevel"/>
     <w:tmpl w:val="E6BAED88"/>
@@ -2168,7 +2028,7 @@
       </w:pPr>
     </w:lvl>
   </w:abstractNum>
-  <w:abstractNum w:abstractNumId="10" w15:restartNumberingAfterBreak="0">
+  <w:abstractNum w:abstractNumId="11" w15:restartNumberingAfterBreak="0">
     <w:nsid w:val="7B0D6C3D"/>
     <w:multiLevelType w:val="hybridMultilevel"/>
     <w:tmpl w:val="8314363A"/>
@@ -2254,7 +2114,7 @@
       </w:pPr>
     </w:lvl>
   </w:abstractNum>
-  <w:abstractNum w:abstractNumId="11" w15:restartNumberingAfterBreak="0">
+  <w:abstractNum w:abstractNumId="12" w15:restartNumberingAfterBreak="0">
     <w:nsid w:val="7D07551A"/>
     <w:multiLevelType w:val="hybridMultilevel"/>
     <w:tmpl w:val="29806A54"/>
@@ -2367,7 +2227,7 @@
       </w:rPr>
     </w:lvl>
   </w:abstractNum>
-  <w:abstractNum w:abstractNumId="12" w15:restartNumberingAfterBreak="0">
+  <w:abstractNum w:abstractNumId="13" w15:restartNumberingAfterBreak="0">
     <w:nsid w:val="7E7A7540"/>
     <w:multiLevelType w:val="hybridMultilevel"/>
     <w:tmpl w:val="ABB0F274"/>
@@ -2481,43 +2341,46 @@
     </w:lvl>
   </w:abstractNum>
   <w:num w:numId="1">
-    <w:abstractNumId w:val="4"/>
+    <w:abstractNumId w:val="5"/>
   </w:num>
   <w:num w:numId="2">
     <w:abstractNumId w:val="0"/>
   </w:num>
   <w:num w:numId="3">
+    <w:abstractNumId w:val="11"/>
+  </w:num>
+  <w:num w:numId="4">
+    <w:abstractNumId w:val="9"/>
+  </w:num>
+  <w:num w:numId="5">
+    <w:abstractNumId w:val="3"/>
+  </w:num>
+  <w:num w:numId="6">
     <w:abstractNumId w:val="10"/>
   </w:num>
-  <w:num w:numId="4">
+  <w:num w:numId="7">
+    <w:abstractNumId w:val="7"/>
+  </w:num>
+  <w:num w:numId="8">
+    <w:abstractNumId w:val="4"/>
+  </w:num>
+  <w:num w:numId="9">
     <w:abstractNumId w:val="8"/>
   </w:num>
-  <w:num w:numId="5">
-    <w:abstractNumId w:val="2"/>
+  <w:num w:numId="10">
+    <w:abstractNumId w:val="12"/>
   </w:num>
-  <w:num w:numId="6">
-    <w:abstractNumId w:val="9"/>
-  </w:num>
-  <w:num w:numId="7">
+  <w:num w:numId="11">
     <w:abstractNumId w:val="6"/>
   </w:num>
-  <w:num w:numId="8">
-    <w:abstractNumId w:val="3"/>
-  </w:num>
-  <w:num w:numId="9">
-    <w:abstractNumId w:val="7"/>
-  </w:num>
-  <w:num w:numId="10">
-    <w:abstractNumId w:val="11"/>
-  </w:num>
-  <w:num w:numId="11">
-    <w:abstractNumId w:val="5"/>
-  </w:num>
   <w:num w:numId="12">
-    <w:abstractNumId w:val="12"/>
+    <w:abstractNumId w:val="13"/>
   </w:num>
   <w:num w:numId="13">
     <w:abstractNumId w:val="1"/>
+  </w:num>
+  <w:num w:numId="14">
+    <w:abstractNumId w:val="2"/>
   </w:num>
 </w:numbering>
 </file>

</xml_diff>

<commit_message>
New rubrics, instruction clean-up
</commit_message>
<xml_diff>
--- a/docs/Labs/Lab04/Lab4Instructions_multi-screen_CIS399.docx
+++ b/docs/Labs/Lab04/Lab4Instructions_multi-screen_CIS399.docx
@@ -7,43 +7,6 @@
         <w:shd w:val="clear" w:color="auto" w:fill="FFFFFF"/>
         <w:spacing w:after="0" w:line="240" w:lineRule="auto"/>
         <w:contextualSpacing/>
-        <w:rPr>
-          <w:rFonts w:asciiTheme="minorHAnsi" w:hAnsiTheme="minorHAnsi" w:cs="Arial"/>
-        </w:rPr>
-      </w:pPr>
-      <w:r>
-        <w:rPr>
-          <w:rFonts w:asciiTheme="majorHAnsi" w:hAnsiTheme="majorHAnsi" w:cs="Arial"/>
-          <w:b/>
-          <w:sz w:val="32"/>
-          <w:szCs w:val="32"/>
-        </w:rPr>
-        <w:t>Purpose</w:t>
-      </w:r>
-      <w:r>
-        <w:rPr>
-          <w:rFonts w:ascii="Arial" w:hAnsi="Arial" w:cs="Arial"/>
-          <w:sz w:val="24"/>
-          <w:szCs w:val="24"/>
-        </w:rPr>
-        <w:br/>
-      </w:r>
-      <w:r>
-        <w:rPr>
-          <w:rFonts w:asciiTheme="minorHAnsi" w:hAnsiTheme="minorHAnsi" w:cs="Arial"/>
-        </w:rPr>
-        <w:t>This lab is designed to give you practice:</w:t>
-      </w:r>
-    </w:p>
-    <w:p>
-      <w:pPr>
-        <w:pStyle w:val="ListParagraph"/>
-        <w:numPr>
-          <w:ilvl w:val="0"/>
-          <w:numId w:val="9"/>
-        </w:numPr>
-        <w:shd w:val="clear" w:color="auto" w:fill="FFFFFF"/>
-        <w:spacing w:after="240" w:line="240" w:lineRule="auto"/>
         <w:rPr>
           <w:rFonts w:asciiTheme="minorHAnsi" w:hAnsiTheme="minorHAnsi" w:cs="Arial"/>
         </w:rPr>
@@ -58,6 +21,37 @@
           <w:docGrid w:linePitch="360"/>
         </w:sectPr>
       </w:pPr>
+      <w:r>
+        <w:rPr>
+          <w:rFonts w:asciiTheme="majorHAnsi" w:hAnsiTheme="majorHAnsi" w:cs="Arial"/>
+          <w:b/>
+          <w:sz w:val="32"/>
+          <w:szCs w:val="32"/>
+        </w:rPr>
+        <w:t>Purpose</w:t>
+      </w:r>
+    </w:p>
+    <w:p>
+      <w:pPr>
+        <w:shd w:val="clear" w:color="auto" w:fill="FFFFFF"/>
+        <w:spacing w:after="0" w:line="240" w:lineRule="auto"/>
+        <w:contextualSpacing/>
+        <w:rPr>
+          <w:rFonts w:asciiTheme="minorHAnsi" w:hAnsiTheme="minorHAnsi" w:cs="Arial"/>
+        </w:rPr>
+      </w:pPr>
+      <w:r>
+        <w:rPr>
+          <w:rFonts w:asciiTheme="minorHAnsi" w:hAnsiTheme="minorHAnsi" w:cs="Arial"/>
+        </w:rPr>
+        <w:t>This lab is designed to give you practice:</w:t>
+      </w:r>
+      <w:r>
+        <w:rPr>
+          <w:rFonts w:asciiTheme="minorHAnsi" w:hAnsiTheme="minorHAnsi" w:cs="Arial"/>
+        </w:rPr>
+        <w:br/>
+      </w:r>
     </w:p>
     <w:p>
       <w:pPr>
@@ -70,103 +64,6 @@
         <w:spacing w:after="240" w:line="240" w:lineRule="auto"/>
         <w:rPr>
           <w:rFonts w:asciiTheme="minorHAnsi" w:hAnsiTheme="minorHAnsi" w:cs="Arial"/>
-        </w:rPr>
-      </w:pPr>
-      <w:r>
-        <w:rPr>
-          <w:rFonts w:asciiTheme="minorHAnsi" w:hAnsiTheme="minorHAnsi" w:cs="Arial"/>
-        </w:rPr>
-        <w:t>Us</w:t>
-      </w:r>
-      <w:r>
-        <w:rPr>
-          <w:rFonts w:asciiTheme="minorHAnsi" w:hAnsiTheme="minorHAnsi" w:cs="Arial"/>
-        </w:rPr>
-        <w:t>e</w:t>
-      </w:r>
-      <w:r>
-        <w:rPr>
-          <w:rFonts w:asciiTheme="minorHAnsi" w:hAnsiTheme="minorHAnsi" w:cs="Arial"/>
-        </w:rPr>
-        <w:t xml:space="preserve"> multiple activities</w:t>
-      </w:r>
-      <w:r>
-        <w:rPr>
-          <w:rFonts w:asciiTheme="minorHAnsi" w:hAnsiTheme="minorHAnsi" w:cs="Arial"/>
-        </w:rPr>
-        <w:t>.</w:t>
-      </w:r>
-    </w:p>
-    <w:p>
-      <w:pPr>
-        <w:pStyle w:val="ListParagraph"/>
-        <w:numPr>
-          <w:ilvl w:val="0"/>
-          <w:numId w:val="9"/>
-        </w:numPr>
-        <w:shd w:val="clear" w:color="auto" w:fill="FFFFFF"/>
-        <w:spacing w:after="240" w:line="240" w:lineRule="auto"/>
-        <w:rPr>
-          <w:rFonts w:asciiTheme="minorHAnsi" w:hAnsiTheme="minorHAnsi" w:cs="Arial"/>
-        </w:rPr>
-      </w:pPr>
-      <w:r>
-        <w:rPr>
-          <w:rFonts w:asciiTheme="minorHAnsi" w:hAnsiTheme="minorHAnsi" w:cs="Arial"/>
-        </w:rPr>
-        <w:t>Pass data from one activity to another.</w:t>
-      </w:r>
-    </w:p>
-    <w:p>
-      <w:pPr>
-        <w:pStyle w:val="ListParagraph"/>
-        <w:numPr>
-          <w:ilvl w:val="0"/>
-          <w:numId w:val="9"/>
-        </w:numPr>
-        <w:shd w:val="clear" w:color="auto" w:fill="FFFFFF"/>
-        <w:spacing w:after="240" w:line="240" w:lineRule="auto"/>
-        <w:rPr>
-          <w:rFonts w:asciiTheme="minorHAnsi" w:hAnsiTheme="minorHAnsi" w:cs="Arial"/>
-        </w:rPr>
-      </w:pPr>
-      <w:r>
-        <w:rPr>
-          <w:rFonts w:asciiTheme="minorHAnsi" w:hAnsiTheme="minorHAnsi" w:cs="Arial"/>
-        </w:rPr>
-        <w:t>Load different layouts for portrait and landscape orientation.</w:t>
-      </w:r>
-    </w:p>
-    <w:p>
-      <w:pPr>
-        <w:pStyle w:val="ListParagraph"/>
-        <w:numPr>
-          <w:ilvl w:val="0"/>
-          <w:numId w:val="9"/>
-        </w:numPr>
-        <w:shd w:val="clear" w:color="auto" w:fill="FFFFFF"/>
-        <w:spacing w:after="240" w:line="240" w:lineRule="auto"/>
-        <w:rPr>
-          <w:rFonts w:asciiTheme="minorHAnsi" w:hAnsiTheme="minorHAnsi" w:cs="Arial"/>
-        </w:rPr>
-      </w:pPr>
-      <w:r>
-        <w:rPr>
-          <w:rFonts w:asciiTheme="minorHAnsi" w:hAnsiTheme="minorHAnsi" w:cs="Arial"/>
-        </w:rPr>
-        <w:t>Save application state.</w:t>
-      </w:r>
-    </w:p>
-    <w:p>
-      <w:pPr>
-        <w:shd w:val="clear" w:color="auto" w:fill="FFFFFF"/>
-        <w:spacing w:after="0" w:line="218" w:lineRule="atLeast"/>
-        <w:rPr>
-          <w:rFonts w:asciiTheme="majorHAnsi" w:eastAsia="Times New Roman" w:hAnsiTheme="majorHAnsi" w:cs="Arial"/>
-          <w:b/>
-          <w:color w:val="000000"/>
-          <w:sz w:val="32"/>
-          <w:szCs w:val="32"/>
         </w:rPr>
         <w:sectPr>
           <w:type w:val="continuous"/>
@@ -180,23 +77,158 @@
     </w:p>
     <w:p>
       <w:pPr>
+        <w:pStyle w:val="ListParagraph"/>
+        <w:numPr>
+          <w:ilvl w:val="0"/>
+          <w:numId w:val="9"/>
+        </w:numPr>
+        <w:shd w:val="clear" w:color="auto" w:fill="FFFFFF"/>
+        <w:spacing w:after="240" w:line="240" w:lineRule="auto"/>
+        <w:rPr>
+          <w:rFonts w:asciiTheme="minorHAnsi" w:hAnsiTheme="minorHAnsi" w:cs="Arial"/>
+        </w:rPr>
+      </w:pPr>
+      <w:r>
+        <w:rPr>
+          <w:rFonts w:asciiTheme="minorHAnsi" w:hAnsiTheme="minorHAnsi" w:cs="Arial"/>
+        </w:rPr>
+        <w:t>Us</w:t>
+      </w:r>
+      <w:r>
+        <w:rPr>
+          <w:rFonts w:asciiTheme="minorHAnsi" w:hAnsiTheme="minorHAnsi" w:cs="Arial"/>
+        </w:rPr>
+        <w:t>ing</w:t>
+      </w:r>
+      <w:r>
+        <w:rPr>
+          <w:rFonts w:asciiTheme="minorHAnsi" w:hAnsiTheme="minorHAnsi" w:cs="Arial"/>
+        </w:rPr>
+        <w:t xml:space="preserve"> multiple activities</w:t>
+      </w:r>
+      <w:r>
+        <w:rPr>
+          <w:rFonts w:asciiTheme="minorHAnsi" w:hAnsiTheme="minorHAnsi" w:cs="Arial"/>
+        </w:rPr>
+        <w:t>.</w:t>
+      </w:r>
+    </w:p>
+    <w:p>
+      <w:pPr>
+        <w:pStyle w:val="ListParagraph"/>
+        <w:numPr>
+          <w:ilvl w:val="0"/>
+          <w:numId w:val="9"/>
+        </w:numPr>
+        <w:shd w:val="clear" w:color="auto" w:fill="FFFFFF"/>
+        <w:spacing w:after="240" w:line="240" w:lineRule="auto"/>
+        <w:rPr>
+          <w:rFonts w:asciiTheme="minorHAnsi" w:hAnsiTheme="minorHAnsi" w:cs="Arial"/>
+        </w:rPr>
+      </w:pPr>
+      <w:r>
+        <w:rPr>
+          <w:rFonts w:asciiTheme="minorHAnsi" w:hAnsiTheme="minorHAnsi" w:cs="Arial"/>
+        </w:rPr>
+        <w:t>Pass</w:t>
+      </w:r>
+      <w:r>
+        <w:rPr>
+          <w:rFonts w:asciiTheme="minorHAnsi" w:hAnsiTheme="minorHAnsi" w:cs="Arial"/>
+        </w:rPr>
+        <w:t>ing</w:t>
+      </w:r>
+      <w:r>
+        <w:rPr>
+          <w:rFonts w:asciiTheme="minorHAnsi" w:hAnsiTheme="minorHAnsi" w:cs="Arial"/>
+        </w:rPr>
+        <w:t xml:space="preserve"> data from one activity to another.</w:t>
+      </w:r>
+    </w:p>
+    <w:p>
+      <w:pPr>
+        <w:pStyle w:val="ListParagraph"/>
+        <w:numPr>
+          <w:ilvl w:val="0"/>
+          <w:numId w:val="9"/>
+        </w:numPr>
+        <w:shd w:val="clear" w:color="auto" w:fill="FFFFFF"/>
+        <w:spacing w:after="240" w:line="240" w:lineRule="auto"/>
+        <w:rPr>
+          <w:rFonts w:asciiTheme="minorHAnsi" w:hAnsiTheme="minorHAnsi" w:cs="Arial"/>
+        </w:rPr>
+      </w:pPr>
+      <w:r>
+        <w:rPr>
+          <w:rFonts w:asciiTheme="minorHAnsi" w:hAnsiTheme="minorHAnsi" w:cs="Arial"/>
+        </w:rPr>
+        <w:t>Load</w:t>
+      </w:r>
+      <w:r>
+        <w:rPr>
+          <w:rFonts w:asciiTheme="minorHAnsi" w:hAnsiTheme="minorHAnsi" w:cs="Arial"/>
+        </w:rPr>
+        <w:t>ing</w:t>
+      </w:r>
+      <w:r>
+        <w:rPr>
+          <w:rFonts w:asciiTheme="minorHAnsi" w:hAnsiTheme="minorHAnsi" w:cs="Arial"/>
+        </w:rPr>
+        <w:t xml:space="preserve"> different layouts for portrait and landscape orientation.</w:t>
+      </w:r>
+    </w:p>
+    <w:p>
+      <w:pPr>
+        <w:pStyle w:val="ListParagraph"/>
+        <w:numPr>
+          <w:ilvl w:val="0"/>
+          <w:numId w:val="9"/>
+        </w:numPr>
+        <w:shd w:val="clear" w:color="auto" w:fill="FFFFFF"/>
+        <w:spacing w:after="240" w:line="240" w:lineRule="auto"/>
+        <w:rPr>
+          <w:rFonts w:asciiTheme="minorHAnsi" w:hAnsiTheme="minorHAnsi" w:cs="Arial"/>
+        </w:rPr>
+      </w:pPr>
+      <w:r>
+        <w:rPr>
+          <w:rFonts w:asciiTheme="minorHAnsi" w:hAnsiTheme="minorHAnsi" w:cs="Arial"/>
+        </w:rPr>
+        <w:t>Sav</w:t>
+      </w:r>
+      <w:r>
+        <w:rPr>
+          <w:rFonts w:asciiTheme="minorHAnsi" w:hAnsiTheme="minorHAnsi" w:cs="Arial"/>
+        </w:rPr>
+        <w:t>ing</w:t>
+      </w:r>
+      <w:r>
+        <w:rPr>
+          <w:rFonts w:asciiTheme="minorHAnsi" w:hAnsiTheme="minorHAnsi" w:cs="Arial"/>
+        </w:rPr>
+        <w:t xml:space="preserve"> application state.</w:t>
+      </w:r>
+    </w:p>
+    <w:p>
+      <w:pPr>
         <w:shd w:val="clear" w:color="auto" w:fill="FFFFFF"/>
         <w:spacing w:after="0" w:line="218" w:lineRule="atLeast"/>
         <w:rPr>
-          <w:rFonts w:asciiTheme="minorHAnsi" w:eastAsia="Times New Roman" w:hAnsiTheme="minorHAnsi" w:cs="Arial"/>
-          <w:color w:val="000000"/>
-        </w:rPr>
-      </w:pPr>
-      <w:r>
-        <w:rPr>
           <w:rFonts w:asciiTheme="majorHAnsi" w:eastAsia="Times New Roman" w:hAnsiTheme="majorHAnsi" w:cs="Arial"/>
           <w:b/>
           <w:color w:val="000000"/>
           <w:sz w:val="32"/>
           <w:szCs w:val="32"/>
         </w:rPr>
-        <w:t>Part 1</w:t>
-      </w:r>
+        <w:sectPr>
+          <w:type w:val="continuous"/>
+          <w:pgSz w:w="12240" w:h="15840"/>
+          <w:pgMar w:top="1440" w:right="1440" w:bottom="1440" w:left="1440" w:header="720" w:footer="720" w:gutter="0"/>
+          <w:cols w:num="2" w:space="720"/>
+          <w:titlePg/>
+          <w:docGrid w:linePitch="360"/>
+        </w:sectPr>
+      </w:pPr>
     </w:p>
     <w:p>
       <w:pPr>
@@ -209,10 +241,13 @@
       </w:pPr>
       <w:r>
         <w:rPr>
-          <w:rFonts w:asciiTheme="minorHAnsi" w:eastAsia="Times New Roman" w:hAnsiTheme="minorHAnsi" w:cs="Arial"/>
-          <w:color w:val="000000"/>
-        </w:rPr>
-        <w:t>Do the exercise shown at the end of the Power Point slideshow on Multi-screen apps.</w:t>
+          <w:rFonts w:asciiTheme="majorHAnsi" w:eastAsia="Times New Roman" w:hAnsiTheme="majorHAnsi" w:cs="Arial"/>
+          <w:b/>
+          <w:color w:val="000000"/>
+          <w:sz w:val="32"/>
+          <w:szCs w:val="32"/>
+        </w:rPr>
+        <w:t>Part 1</w:t>
       </w:r>
     </w:p>
     <w:p>
@@ -229,28 +264,7 @@
           <w:rFonts w:asciiTheme="minorHAnsi" w:eastAsia="Times New Roman" w:hAnsiTheme="minorHAnsi" w:cs="Arial"/>
           <w:color w:val="000000"/>
         </w:rPr>
-        <w:t xml:space="preserve">Upload a text file to </w:t>
-      </w:r>
-      <w:r>
-        <w:rPr>
-          <w:rFonts w:asciiTheme="minorHAnsi" w:eastAsia="Times New Roman" w:hAnsiTheme="minorHAnsi" w:cs="Arial"/>
-          <w:color w:val="000000"/>
-        </w:rPr>
-        <w:t>Canvas</w:t>
-      </w:r>
-      <w:r>
-        <w:rPr>
-          <w:rFonts w:asciiTheme="minorHAnsi" w:eastAsia="Times New Roman" w:hAnsiTheme="minorHAnsi" w:cs="Arial"/>
-          <w:color w:val="000000"/>
-        </w:rPr>
-        <w:t xml:space="preserve"> in which you will report</w:t>
-      </w:r>
-      <w:r>
-        <w:rPr>
-          <w:rFonts w:asciiTheme="minorHAnsi" w:eastAsia="Times New Roman" w:hAnsiTheme="minorHAnsi" w:cs="Arial"/>
-          <w:color w:val="000000"/>
-        </w:rPr>
-        <w:t xml:space="preserve"> the results of your exercise.</w:t>
+        <w:t>Do the exercise shown at the end of the Power Point slideshow on Multi-screen apps.</w:t>
       </w:r>
     </w:p>
     <w:p>
@@ -262,10 +276,48 @@
           <w:color w:val="000000"/>
         </w:rPr>
       </w:pPr>
+      <w:r>
+        <w:rPr>
+          <w:rFonts w:asciiTheme="minorHAnsi" w:eastAsia="Times New Roman" w:hAnsiTheme="minorHAnsi" w:cs="Arial"/>
+          <w:color w:val="000000"/>
+        </w:rPr>
+        <w:t xml:space="preserve">Upload a text file to </w:t>
+      </w:r>
+      <w:r>
+        <w:rPr>
+          <w:rFonts w:asciiTheme="minorHAnsi" w:eastAsia="Times New Roman" w:hAnsiTheme="minorHAnsi" w:cs="Arial"/>
+          <w:color w:val="000000"/>
+        </w:rPr>
+        <w:t>Canvas</w:t>
+      </w:r>
+      <w:r>
+        <w:rPr>
+          <w:rFonts w:asciiTheme="minorHAnsi" w:eastAsia="Times New Roman" w:hAnsiTheme="minorHAnsi" w:cs="Arial"/>
+          <w:color w:val="000000"/>
+        </w:rPr>
+        <w:t xml:space="preserve"> in which you will report</w:t>
+      </w:r>
+      <w:r>
+        <w:rPr>
+          <w:rFonts w:asciiTheme="minorHAnsi" w:eastAsia="Times New Roman" w:hAnsiTheme="minorHAnsi" w:cs="Arial"/>
+          <w:color w:val="000000"/>
+        </w:rPr>
+        <w:t xml:space="preserve"> the results of your exercise.</w:t>
+      </w:r>
     </w:p>
     <w:p>
       <w:pPr>
         <w:shd w:val="clear" w:color="auto" w:fill="FFFFFF"/>
+        <w:spacing w:after="0" w:line="218" w:lineRule="atLeast"/>
+        <w:rPr>
+          <w:rFonts w:asciiTheme="minorHAnsi" w:eastAsia="Times New Roman" w:hAnsiTheme="minorHAnsi" w:cs="Arial"/>
+          <w:color w:val="000000"/>
+        </w:rPr>
+      </w:pPr>
+    </w:p>
+    <w:p>
+      <w:pPr>
+        <w:shd w:val="clear" w:color="auto" w:fill="FFFFFF"/>
         <w:spacing w:after="240" w:line="218" w:lineRule="atLeast"/>
         <w:rPr>
           <w:rFonts w:ascii="Arial" w:hAnsi="Arial" w:cs="Arial"/>
@@ -342,8 +394,6 @@
         </w:rPr>
         <w:t>3</w:t>
       </w:r>
-      <w:bookmarkStart w:id="0" w:name="_GoBack"/>
-      <w:bookmarkEnd w:id="0"/>
     </w:p>
     <w:p>
       <w:pPr>
@@ -361,7 +411,7 @@
           <w:color w:val="000000"/>
           <w:shd w:val="clear" w:color="auto" w:fill="FFFFFF"/>
         </w:rPr>
-        <w:t xml:space="preserve">In this lab you will modify your app to use fragments. You will have </w:t>
+        <w:t xml:space="preserve">In this lab you will modify your app to use </w:t>
       </w:r>
       <w:r>
         <w:rPr>
@@ -497,7 +547,23 @@
           <w:color w:val="000000"/>
           <w:shd w:val="clear" w:color="auto" w:fill="FFFFFF"/>
         </w:rPr>
-        <w:t>up button on will take</w:t>
+        <w:t>up button on</w:t>
+      </w:r>
+      <w:r>
+        <w:rPr>
+          <w:rFonts w:asciiTheme="minorHAnsi" w:hAnsiTheme="minorHAnsi" w:cs="Arial"/>
+          <w:color w:val="000000"/>
+          <w:shd w:val="clear" w:color="auto" w:fill="FFFFFF"/>
+        </w:rPr>
+        <w:t xml:space="preserve"> the second activity</w:t>
+      </w:r>
+      <w:r>
+        <w:rPr>
+          <w:rFonts w:asciiTheme="minorHAnsi" w:hAnsiTheme="minorHAnsi" w:cs="Arial"/>
+          <w:color w:val="000000"/>
+          <w:shd w:val="clear" w:color="auto" w:fill="FFFFFF"/>
+        </w:rPr>
+        <w:t xml:space="preserve"> will take</w:t>
       </w:r>
       <w:r>
         <w:rPr>
@@ -653,15 +719,8 @@
         </w:rPr>
         <w:t>, or submit a link to the Git repository for your source code.</w:t>
       </w:r>
-    </w:p>
-    <w:p>
-      <w:pPr>
-        <w:shd w:val="clear" w:color="auto" w:fill="FFFFFF"/>
-        <w:spacing w:after="240" w:line="218" w:lineRule="atLeast"/>
-        <w:rPr>
-          <w:rFonts w:asciiTheme="minorHAnsi" w:hAnsiTheme="minorHAnsi"/>
-        </w:rPr>
-      </w:pPr>
+      <w:bookmarkStart w:id="0" w:name="_GoBack"/>
+      <w:bookmarkEnd w:id="0"/>
     </w:p>
     <w:sectPr>
       <w:type w:val="continuous"/>

</xml_diff>